<commit_message>
add content for docx
</commit_message>
<xml_diff>
--- a/AWS-Docker-Train.docx
+++ b/AWS-Docker-Train.docx
@@ -771,6 +771,12 @@
       <w:pPr>
         <w:pStyle w:val="paragraph"/>
         <w:spacing w:before="60" w:beforeAutospacing="0" w:after="60" w:afterAutospacing="0" w:line="312" w:lineRule="auto"/>
+        <w:rPr>
+          <w:rFonts w:ascii="宋体" w:eastAsia="宋体" w:hAnsi="宋体" w:cs="宋体" w:hint="eastAsia"/>
+          <w:color w:val="333333"/>
+          <w:sz w:val="28"/>
+          <w:szCs w:val="28"/>
+        </w:rPr>
       </w:pPr>
       <w:r>
         <w:rPr>
@@ -781,6 +787,316 @@
         </w:rPr>
         <w:t>使用场景：此网络可以运行一些关于安全方面的验证码、效验码等服务</w:t>
       </w:r>
+    </w:p>
+    <w:p>
+      <w:pPr>
+        <w:spacing w:before="60" w:after="60" w:line="312" w:lineRule="auto"/>
+        <w:rPr>
+          <w:rFonts w:ascii="宋体" w:eastAsia="宋体" w:hAnsi="宋体" w:cs="宋体"/>
+        </w:rPr>
+      </w:pPr>
+      <w:r>
+        <w:rPr>
+          <w:rFonts w:ascii="Helvetica Neue" w:eastAsia="宋体" w:hAnsi="Helvetica Neue" w:cs="宋体"/>
+          <w:color w:val="333333"/>
+          <w:sz w:val="28"/>
+          <w:szCs w:val="28"/>
+        </w:rPr>
+        <w:t>5.overlay</w:t>
+      </w:r>
+      <w:r>
+        <w:rPr>
+          <w:rFonts w:ascii="Helvetica Neue" w:eastAsia="宋体" w:hAnsi="Helvetica Neue" w:cs="宋体"/>
+          <w:color w:val="333333"/>
+          <w:sz w:val="28"/>
+          <w:szCs w:val="28"/>
+        </w:rPr>
+        <w:t>模式</w:t>
+      </w:r>
+    </w:p>
+    <w:p>
+      <w:pPr>
+        <w:spacing w:before="60" w:after="60" w:line="312" w:lineRule="auto"/>
+        <w:rPr>
+          <w:rFonts w:ascii="宋体" w:eastAsia="宋体" w:hAnsi="宋体" w:cs="宋体"/>
+        </w:rPr>
+      </w:pPr>
+      <w:r>
+        <w:rPr>
+          <w:rFonts w:ascii="Helvetica Neue" w:eastAsia="宋体" w:hAnsi="Helvetica Neue" w:cs="宋体"/>
+          <w:color w:val="333333"/>
+          <w:sz w:val="28"/>
+          <w:szCs w:val="28"/>
+        </w:rPr>
+        <w:lastRenderedPageBreak/>
+        <w:t>overlay</w:t>
+      </w:r>
+      <w:r>
+        <w:rPr>
+          <w:rFonts w:ascii="Helvetica Neue" w:eastAsia="宋体" w:hAnsi="Helvetica Neue" w:cs="宋体"/>
+          <w:color w:val="333333"/>
+          <w:sz w:val="28"/>
+          <w:szCs w:val="28"/>
+        </w:rPr>
+        <w:t>网络将多个</w:t>
+      </w:r>
+      <w:r>
+        <w:rPr>
+          <w:rFonts w:ascii="Helvetica Neue" w:eastAsia="宋体" w:hAnsi="Helvetica Neue" w:cs="宋体"/>
+          <w:color w:val="333333"/>
+          <w:sz w:val="28"/>
+          <w:szCs w:val="28"/>
+        </w:rPr>
+        <w:t>Docker</w:t>
+      </w:r>
+      <w:r>
+        <w:rPr>
+          <w:rFonts w:ascii="Helvetica Neue" w:eastAsia="宋体" w:hAnsi="Helvetica Neue" w:cs="宋体"/>
+          <w:color w:val="333333"/>
+          <w:sz w:val="28"/>
+          <w:szCs w:val="28"/>
+        </w:rPr>
+        <w:t>守护程序连接在一起，并使群集服务能够相互通信。</w:t>
+      </w:r>
+      <w:r>
+        <w:rPr>
+          <w:rFonts w:ascii="Helvetica Neue" w:eastAsia="宋体" w:hAnsi="Helvetica Neue" w:cs="宋体"/>
+          <w:color w:val="333333"/>
+          <w:sz w:val="28"/>
+          <w:szCs w:val="28"/>
+        </w:rPr>
+        <w:t xml:space="preserve"> </w:t>
+      </w:r>
+      <w:r>
+        <w:rPr>
+          <w:rFonts w:ascii="Helvetica Neue" w:eastAsia="宋体" w:hAnsi="Helvetica Neue" w:cs="宋体"/>
+          <w:color w:val="333333"/>
+          <w:sz w:val="28"/>
+          <w:szCs w:val="28"/>
+        </w:rPr>
+        <w:t>还可以使用</w:t>
+      </w:r>
+      <w:r>
+        <w:rPr>
+          <w:rFonts w:ascii="Helvetica Neue" w:eastAsia="宋体" w:hAnsi="Helvetica Neue" w:cs="宋体"/>
+          <w:color w:val="333333"/>
+          <w:sz w:val="28"/>
+          <w:szCs w:val="28"/>
+        </w:rPr>
+        <w:t>overlay</w:t>
+      </w:r>
+      <w:r>
+        <w:rPr>
+          <w:rFonts w:ascii="Helvetica Neue" w:eastAsia="宋体" w:hAnsi="Helvetica Neue" w:cs="宋体"/>
+          <w:color w:val="333333"/>
+          <w:sz w:val="28"/>
+          <w:szCs w:val="28"/>
+        </w:rPr>
+        <w:t>网络来促进群集服务和独立容器之间或不同</w:t>
+      </w:r>
+      <w:r>
+        <w:rPr>
+          <w:rFonts w:ascii="Helvetica Neue" w:eastAsia="宋体" w:hAnsi="Helvetica Neue" w:cs="宋体"/>
+          <w:color w:val="333333"/>
+          <w:sz w:val="28"/>
+          <w:szCs w:val="28"/>
+        </w:rPr>
+        <w:t>Docker</w:t>
+      </w:r>
+      <w:r>
+        <w:rPr>
+          <w:rFonts w:ascii="Helvetica Neue" w:eastAsia="宋体" w:hAnsi="Helvetica Neue" w:cs="宋体"/>
+          <w:color w:val="333333"/>
+          <w:sz w:val="28"/>
+          <w:szCs w:val="28"/>
+        </w:rPr>
+        <w:t>守护程序上的两个独立容器之间的通信。</w:t>
+      </w:r>
+      <w:r>
+        <w:rPr>
+          <w:rFonts w:ascii="Helvetica Neue" w:eastAsia="宋体" w:hAnsi="Helvetica Neue" w:cs="宋体"/>
+          <w:color w:val="333333"/>
+          <w:sz w:val="28"/>
+          <w:szCs w:val="28"/>
+        </w:rPr>
+        <w:t xml:space="preserve"> </w:t>
+      </w:r>
+      <w:r>
+        <w:rPr>
+          <w:rFonts w:ascii="Helvetica Neue" w:eastAsia="宋体" w:hAnsi="Helvetica Neue" w:cs="宋体"/>
+          <w:color w:val="333333"/>
+          <w:sz w:val="28"/>
+          <w:szCs w:val="28"/>
+        </w:rPr>
+        <w:t>这种策略消除了在这些容器之间进行操作系统级路由的需要。</w:t>
+      </w:r>
+    </w:p>
+    <w:p>
+      <w:pPr>
+        <w:spacing w:before="60" w:after="60" w:line="312" w:lineRule="auto"/>
+        <w:rPr>
+          <w:rFonts w:ascii="宋体" w:eastAsia="宋体" w:hAnsi="宋体" w:cs="宋体"/>
+        </w:rPr>
+      </w:pPr>
+      <w:r>
+        <w:rPr>
+          <w:rFonts w:ascii="Helvetica Neue" w:eastAsia="宋体" w:hAnsi="Helvetica Neue" w:cs="宋体"/>
+          <w:color w:val="333333"/>
+          <w:sz w:val="28"/>
+          <w:szCs w:val="28"/>
+        </w:rPr>
+        <w:t>6.Macvlan</w:t>
+      </w:r>
+      <w:r>
+        <w:rPr>
+          <w:rFonts w:ascii="Helvetica Neue" w:eastAsia="宋体" w:hAnsi="Helvetica Neue" w:cs="宋体"/>
+          <w:color w:val="333333"/>
+          <w:sz w:val="28"/>
+          <w:szCs w:val="28"/>
+        </w:rPr>
+        <w:t>模式</w:t>
+      </w:r>
+    </w:p>
+    <w:p>
+      <w:pPr>
+        <w:spacing w:before="60" w:after="60" w:line="312" w:lineRule="auto"/>
+        <w:rPr>
+          <w:rFonts w:ascii="宋体" w:eastAsia="宋体" w:hAnsi="宋体" w:cs="宋体"/>
+        </w:rPr>
+      </w:pPr>
+      <w:r>
+        <w:rPr>
+          <w:rFonts w:ascii="Helvetica Neue" w:eastAsia="宋体" w:hAnsi="Helvetica Neue" w:cs="宋体"/>
+          <w:color w:val="333333"/>
+          <w:sz w:val="28"/>
+          <w:szCs w:val="28"/>
+        </w:rPr>
+        <w:t>Macvlan</w:t>
+      </w:r>
+      <w:r>
+        <w:rPr>
+          <w:rFonts w:ascii="Helvetica Neue" w:eastAsia="宋体" w:hAnsi="Helvetica Neue" w:cs="宋体"/>
+          <w:color w:val="333333"/>
+          <w:sz w:val="28"/>
+          <w:szCs w:val="28"/>
+        </w:rPr>
+        <w:t>网络允许您将</w:t>
+      </w:r>
+      <w:r>
+        <w:rPr>
+          <w:rFonts w:ascii="Helvetica Neue" w:eastAsia="宋体" w:hAnsi="Helvetica Neue" w:cs="宋体"/>
+          <w:color w:val="333333"/>
+          <w:sz w:val="28"/>
+          <w:szCs w:val="28"/>
+        </w:rPr>
+        <w:t>MAC</w:t>
+      </w:r>
+      <w:r>
+        <w:rPr>
+          <w:rFonts w:ascii="Helvetica Neue" w:eastAsia="宋体" w:hAnsi="Helvetica Neue" w:cs="宋体"/>
+          <w:color w:val="333333"/>
+          <w:sz w:val="28"/>
+          <w:szCs w:val="28"/>
+        </w:rPr>
+        <w:t>地址分配给容器，使其在网络上显示为物理设备。</w:t>
+      </w:r>
+      <w:r>
+        <w:rPr>
+          <w:rFonts w:ascii="Helvetica Neue" w:eastAsia="宋体" w:hAnsi="Helvetica Neue" w:cs="宋体"/>
+          <w:color w:val="333333"/>
+          <w:sz w:val="28"/>
+          <w:szCs w:val="28"/>
+        </w:rPr>
+        <w:t xml:space="preserve"> Docker</w:t>
+      </w:r>
+      <w:r>
+        <w:rPr>
+          <w:rFonts w:ascii="Helvetica Neue" w:eastAsia="宋体" w:hAnsi="Helvetica Neue" w:cs="宋体"/>
+          <w:color w:val="333333"/>
+          <w:sz w:val="28"/>
+          <w:szCs w:val="28"/>
+        </w:rPr>
+        <w:t>守护程序通过其</w:t>
+      </w:r>
+      <w:r>
+        <w:rPr>
+          <w:rFonts w:ascii="Helvetica Neue" w:eastAsia="宋体" w:hAnsi="Helvetica Neue" w:cs="宋体"/>
+          <w:color w:val="333333"/>
+          <w:sz w:val="28"/>
+          <w:szCs w:val="28"/>
+        </w:rPr>
+        <w:t>MAC</w:t>
+      </w:r>
+      <w:r>
+        <w:rPr>
+          <w:rFonts w:ascii="Helvetica Neue" w:eastAsia="宋体" w:hAnsi="Helvetica Neue" w:cs="宋体"/>
+          <w:color w:val="333333"/>
+          <w:sz w:val="28"/>
+          <w:szCs w:val="28"/>
+        </w:rPr>
+        <w:t>地址将流量路由到容器。</w:t>
+      </w:r>
+    </w:p>
+    <w:p>
+      <w:pPr>
+        <w:spacing w:before="60" w:after="60" w:line="312" w:lineRule="auto"/>
+        <w:rPr>
+          <w:rFonts w:ascii="宋体" w:eastAsia="宋体" w:hAnsi="宋体" w:cs="宋体"/>
+        </w:rPr>
+      </w:pPr>
+      <w:r>
+        <w:rPr>
+          <w:rFonts w:ascii="Helvetica Neue" w:eastAsia="宋体" w:hAnsi="Helvetica Neue" w:cs="宋体"/>
+          <w:color w:val="333333"/>
+          <w:sz w:val="28"/>
+          <w:szCs w:val="28"/>
+        </w:rPr>
+        <w:t>使用场景：在处理希望直接连接到物理网络而不是通过</w:t>
+      </w:r>
+      <w:r>
+        <w:rPr>
+          <w:rFonts w:ascii="Helvetica Neue" w:eastAsia="宋体" w:hAnsi="Helvetica Neue" w:cs="宋体"/>
+          <w:color w:val="333333"/>
+          <w:sz w:val="28"/>
+          <w:szCs w:val="28"/>
+        </w:rPr>
+        <w:t>Docker</w:t>
+      </w:r>
+      <w:r>
+        <w:rPr>
+          <w:rFonts w:ascii="Helvetica Neue" w:eastAsia="宋体" w:hAnsi="Helvetica Neue" w:cs="宋体"/>
+          <w:color w:val="333333"/>
+          <w:sz w:val="28"/>
+          <w:szCs w:val="28"/>
+        </w:rPr>
+        <w:t>主机的网络堆栈进行路由的旧应用程序时，使用</w:t>
+      </w:r>
+      <w:r>
+        <w:rPr>
+          <w:rFonts w:ascii="Helvetica Neue" w:eastAsia="宋体" w:hAnsi="Helvetica Neue" w:cs="宋体"/>
+          <w:color w:val="333333"/>
+          <w:sz w:val="28"/>
+          <w:szCs w:val="28"/>
+        </w:rPr>
+        <w:t>macvlan</w:t>
+      </w:r>
+      <w:r>
+        <w:rPr>
+          <w:rFonts w:ascii="Helvetica Neue" w:eastAsia="宋体" w:hAnsi="Helvetica Neue" w:cs="宋体"/>
+          <w:color w:val="333333"/>
+          <w:sz w:val="28"/>
+          <w:szCs w:val="28"/>
+        </w:rPr>
+        <w:t>驱动程序有时是最佳选择。</w:t>
+      </w:r>
+    </w:p>
+    <w:p>
+      <w:pPr>
+        <w:pStyle w:val="paragraph"/>
+        <w:spacing w:before="60" w:beforeAutospacing="0" w:after="60" w:afterAutospacing="0" w:line="312" w:lineRule="auto"/>
+      </w:pPr>
+      <w:bookmarkStart w:id="0" w:name="_GoBack"/>
+      <w:bookmarkEnd w:id="0"/>
     </w:p>
     <w:p/>
     <w:p>
@@ -801,102 +1117,161 @@
           <w:sz w:val="44"/>
           <w:szCs w:val="44"/>
         </w:rPr>
+        <w:t>简要描述AUFS文件系统的特点以及优缺点，如何解决性能问题，如何实现数据持久化（如数据库重启后数据不丢失），并在作业中体现</w:t>
+      </w:r>
+    </w:p>
+    <w:p/>
+    <w:p>
+      <w:pPr>
+        <w:ind w:firstLine="720"/>
+        <w:rPr>
+          <w:rFonts w:ascii="宋体" w:eastAsia="宋体" w:hAnsi="宋体" w:cs="宋体"/>
+          <w:color w:val="333333"/>
+          <w:sz w:val="28"/>
+          <w:szCs w:val="28"/>
+        </w:rPr>
+      </w:pPr>
+      <w:r>
+        <w:rPr>
+          <w:rFonts w:ascii="宋体" w:eastAsia="宋体" w:hAnsi="宋体" w:cs="宋体" w:hint="eastAsia"/>
+          <w:color w:val="333333"/>
+          <w:sz w:val="28"/>
+          <w:szCs w:val="28"/>
+        </w:rPr>
+        <w:t>AUFS 是一种联合文件系统，它把若干目录按照顺序和权限 mount 为一个目录并呈现出来，默认情况下，只有第一层（第一个目录）是可写的，其余层是只读的。</w:t>
+      </w:r>
+    </w:p>
+    <w:p>
+      <w:pPr>
+        <w:rPr>
+          <w:rFonts w:ascii="宋体" w:eastAsia="宋体" w:hAnsi="宋体" w:cs="宋体"/>
+          <w:color w:val="333333"/>
+          <w:sz w:val="28"/>
+          <w:szCs w:val="28"/>
+        </w:rPr>
+      </w:pPr>
+      <w:r>
+        <w:rPr>
+          <w:rFonts w:ascii="宋体" w:eastAsia="宋体" w:hAnsi="宋体" w:cs="宋体" w:hint="eastAsia"/>
+          <w:color w:val="333333"/>
+          <w:sz w:val="28"/>
+          <w:szCs w:val="28"/>
+        </w:rPr>
+        <w:t>增加文件：默认情况下，新增的文件都会被放在最上面的可写层中。</w:t>
+      </w:r>
+    </w:p>
+    <w:p>
+      <w:pPr>
+        <w:rPr>
+          <w:rFonts w:ascii="宋体" w:eastAsia="宋体" w:hAnsi="宋体" w:cs="宋体"/>
+          <w:color w:val="333333"/>
+          <w:sz w:val="28"/>
+          <w:szCs w:val="28"/>
+        </w:rPr>
+      </w:pPr>
+      <w:r>
+        <w:rPr>
+          <w:rFonts w:ascii="宋体" w:eastAsia="宋体" w:hAnsi="宋体" w:cs="宋体" w:hint="eastAsia"/>
+          <w:color w:val="333333"/>
+          <w:sz w:val="28"/>
+          <w:szCs w:val="28"/>
+        </w:rPr>
+        <w:t>删除文件：因为底下各层都是只读的，当需要删除这些层中的文件时，AUFS 使用 whiteout 机制，它的实现是通过在上层的可写的目录下建立对应的whiteout隐藏文件来实现的。</w:t>
+      </w:r>
+    </w:p>
+    <w:p>
+      <w:pPr>
+        <w:rPr>
+          <w:rFonts w:ascii="宋体" w:eastAsia="宋体" w:hAnsi="宋体" w:cs="宋体"/>
+          <w:color w:val="333333"/>
+          <w:sz w:val="28"/>
+          <w:szCs w:val="28"/>
+        </w:rPr>
+      </w:pPr>
+      <w:r>
+        <w:rPr>
+          <w:rFonts w:ascii="宋体" w:eastAsia="宋体" w:hAnsi="宋体" w:cs="宋体" w:hint="eastAsia"/>
+          <w:color w:val="333333"/>
+          <w:sz w:val="28"/>
+          <w:szCs w:val="28"/>
+        </w:rPr>
+        <w:t>修改文件：AUFS 利用其 CoW （copy-on-write）特性来修改只读层中的文件。AUFS 工作在文件层面，因此，只要有对只读层中的文件做修改，不管修改数据的量的多少，在第一次修改时，文件都会被拷贝到可写层然后再被修改。</w:t>
+      </w:r>
+    </w:p>
+    <w:p>
+      <w:pPr>
+        <w:rPr>
+          <w:rFonts w:ascii="宋体" w:eastAsia="宋体" w:hAnsi="宋体" w:cs="宋体"/>
+          <w:color w:val="333333"/>
+          <w:sz w:val="28"/>
+          <w:szCs w:val="28"/>
+        </w:rPr>
+      </w:pPr>
+    </w:p>
+    <w:p>
+      <w:pPr>
+        <w:rPr>
+          <w:rFonts w:ascii="宋体" w:eastAsia="宋体" w:hAnsi="宋体" w:cs="宋体"/>
+          <w:b/>
+          <w:color w:val="333333"/>
+          <w:sz w:val="28"/>
+          <w:szCs w:val="28"/>
+        </w:rPr>
+      </w:pPr>
+      <w:r>
+        <w:rPr>
+          <w:rFonts w:ascii="宋体" w:eastAsia="宋体" w:hAnsi="宋体" w:cs="宋体" w:hint="eastAsia"/>
+          <w:b/>
+          <w:color w:val="333333"/>
+          <w:sz w:val="28"/>
+          <w:szCs w:val="28"/>
+        </w:rPr>
+        <w:t>优点：</w:t>
+      </w:r>
+    </w:p>
+    <w:p>
+      <w:pPr>
+        <w:rPr>
+          <w:rFonts w:ascii="宋体" w:eastAsia="宋体" w:hAnsi="宋体" w:cs="宋体"/>
+          <w:color w:val="333333"/>
+          <w:sz w:val="28"/>
+          <w:szCs w:val="28"/>
+        </w:rPr>
+      </w:pPr>
+      <w:r>
+        <w:rPr>
+          <w:rFonts w:ascii="宋体" w:eastAsia="宋体" w:hAnsi="宋体" w:cs="宋体" w:hint="eastAsia"/>
+          <w:color w:val="333333"/>
+          <w:sz w:val="28"/>
+          <w:szCs w:val="28"/>
+        </w:rPr>
+        <w:t>1、AUFS可以在多个运行中的容器之间有效地共享映像，从而缩短了容器的启动时间并减少了磁盘空间的使用。</w:t>
+      </w:r>
+    </w:p>
+    <w:p>
+      <w:pPr>
+        <w:rPr>
+          <w:rFonts w:ascii="宋体" w:eastAsia="宋体" w:hAnsi="宋体" w:cs="宋体"/>
+          <w:color w:val="333333"/>
+          <w:sz w:val="28"/>
+          <w:szCs w:val="28"/>
+        </w:rPr>
+      </w:pPr>
+      <w:r>
+        <w:rPr>
+          <w:rFonts w:ascii="宋体" w:eastAsia="宋体" w:hAnsi="宋体" w:cs="宋体" w:hint="eastAsia"/>
+          <w:color w:val="333333"/>
+          <w:sz w:val="28"/>
+          <w:szCs w:val="28"/>
+        </w:rPr>
         <w:lastRenderedPageBreak/>
-        <w:t>简要描述AUFS文件系统的特点以及优缺点，如何解决性能问题，如何实现数据持久化（如数据库重启后数据不丢失），并在作业中体现</w:t>
-      </w:r>
-    </w:p>
-    <w:p/>
-    <w:p>
-      <w:pPr>
-        <w:ind w:firstLine="720"/>
-        <w:rPr>
-          <w:rFonts w:ascii="宋体" w:eastAsia="宋体" w:hAnsi="宋体" w:cs="宋体" w:hint="eastAsia"/>
-          <w:color w:val="333333"/>
-          <w:sz w:val="28"/>
-          <w:szCs w:val="28"/>
-        </w:rPr>
-      </w:pPr>
-      <w:r>
-        <w:rPr>
-          <w:rFonts w:ascii="宋体" w:eastAsia="宋体" w:hAnsi="宋体" w:cs="宋体" w:hint="eastAsia"/>
-          <w:color w:val="333333"/>
-          <w:sz w:val="28"/>
-          <w:szCs w:val="28"/>
-        </w:rPr>
-        <w:t>AUFS 是一种联合文件系统，它把若干目录按照顺序和权限 mount 为一个目录并呈现出来，默认情况下，只有第一层（第一个目录）是可写的，其余层是只读的。</w:t>
-      </w:r>
-    </w:p>
-    <w:p>
-      <w:pPr>
-        <w:rPr>
-          <w:rFonts w:ascii="宋体" w:eastAsia="宋体" w:hAnsi="宋体" w:cs="宋体" w:hint="eastAsia"/>
-          <w:color w:val="333333"/>
-          <w:sz w:val="28"/>
-          <w:szCs w:val="28"/>
-        </w:rPr>
-      </w:pPr>
-      <w:r>
-        <w:rPr>
-          <w:rFonts w:ascii="宋体" w:eastAsia="宋体" w:hAnsi="宋体" w:cs="宋体" w:hint="eastAsia"/>
-          <w:color w:val="333333"/>
-          <w:sz w:val="28"/>
-          <w:szCs w:val="28"/>
-        </w:rPr>
-        <w:t>增加文件：默认情况下，新增的文件都会被放在最上面的可写层中。</w:t>
-      </w:r>
-    </w:p>
-    <w:p>
-      <w:pPr>
-        <w:rPr>
-          <w:rFonts w:ascii="宋体" w:eastAsia="宋体" w:hAnsi="宋体" w:cs="宋体" w:hint="eastAsia"/>
-          <w:color w:val="333333"/>
-          <w:sz w:val="28"/>
-          <w:szCs w:val="28"/>
-        </w:rPr>
-      </w:pPr>
-      <w:r>
-        <w:rPr>
-          <w:rFonts w:ascii="宋体" w:eastAsia="宋体" w:hAnsi="宋体" w:cs="宋体" w:hint="eastAsia"/>
-          <w:color w:val="333333"/>
-          <w:sz w:val="28"/>
-          <w:szCs w:val="28"/>
-        </w:rPr>
-        <w:t>删除文件：因为底下各层都是只读的，当需要删除这些层中的文件时，AUFS 使用 whiteout 机制，它的实现是通过在上层的可写的目录下建立对应的whiteout隐藏文件来实现的。</w:t>
-      </w:r>
-    </w:p>
-    <w:p>
-      <w:pPr>
-        <w:rPr>
-          <w:rFonts w:ascii="宋体" w:eastAsia="宋体" w:hAnsi="宋体" w:cs="宋体" w:hint="eastAsia"/>
-          <w:color w:val="333333"/>
-          <w:sz w:val="28"/>
-          <w:szCs w:val="28"/>
-        </w:rPr>
-      </w:pPr>
-      <w:r>
-        <w:rPr>
-          <w:rFonts w:ascii="宋体" w:eastAsia="宋体" w:hAnsi="宋体" w:cs="宋体" w:hint="eastAsia"/>
-          <w:color w:val="333333"/>
-          <w:sz w:val="28"/>
-          <w:szCs w:val="28"/>
-        </w:rPr>
-        <w:t>修改文件：AUFS 利用其 CoW （copy-on-write）特性来修改只读层中的文件。AUFS 工作在文件层面，因此，只要有对只读层中的文件做修改，不管修改数据的量的多少，在第一次修改时，文件都会被拷贝到可写层然后再被修改。</w:t>
-      </w:r>
-    </w:p>
-    <w:p>
-      <w:pPr>
-        <w:rPr>
-          <w:rFonts w:ascii="宋体" w:eastAsia="宋体" w:hAnsi="宋体" w:cs="宋体"/>
-          <w:color w:val="333333"/>
-          <w:sz w:val="28"/>
-          <w:szCs w:val="28"/>
-        </w:rPr>
-      </w:pPr>
-    </w:p>
-    <w:p>
-      <w:pPr>
-        <w:rPr>
-          <w:rFonts w:ascii="宋体" w:eastAsia="宋体" w:hAnsi="宋体" w:cs="宋体" w:hint="eastAsia"/>
+        <w:t>2、AUFS如何在图像层和容器之间共享文件的基本机制非常有效地使用了页面缓存</w:t>
+      </w:r>
+    </w:p>
+    <w:p>
+      <w:pPr>
+        <w:rPr>
+          <w:rFonts w:ascii="宋体" w:eastAsia="宋体" w:hAnsi="宋体" w:cs="宋体"/>
           <w:b/>
           <w:color w:val="333333"/>
           <w:sz w:val="28"/>
@@ -911,54 +1286,104 @@
           <w:sz w:val="28"/>
           <w:szCs w:val="28"/>
         </w:rPr>
-        <w:t>优点：</w:t>
-      </w:r>
-    </w:p>
-    <w:p>
-      <w:pPr>
-        <w:rPr>
-          <w:rFonts w:ascii="宋体" w:eastAsia="宋体" w:hAnsi="宋体" w:cs="宋体" w:hint="eastAsia"/>
-          <w:color w:val="333333"/>
-          <w:sz w:val="28"/>
-          <w:szCs w:val="28"/>
-        </w:rPr>
-      </w:pPr>
-      <w:r>
-        <w:rPr>
-          <w:rFonts w:ascii="宋体" w:eastAsia="宋体" w:hAnsi="宋体" w:cs="宋体" w:hint="eastAsia"/>
-          <w:color w:val="333333"/>
-          <w:sz w:val="28"/>
-          <w:szCs w:val="28"/>
-        </w:rPr>
-        <w:t>1、AUFS可以在多个运行中的容器之间有效地共享映像，从而缩短了容器的启动时间并减少了磁盘空间的使用。</w:t>
-      </w:r>
-    </w:p>
-    <w:p>
-      <w:pPr>
-        <w:rPr>
-          <w:rFonts w:ascii="宋体" w:eastAsia="宋体" w:hAnsi="宋体" w:cs="宋体" w:hint="eastAsia"/>
-          <w:color w:val="333333"/>
-          <w:sz w:val="28"/>
-          <w:szCs w:val="28"/>
-        </w:rPr>
-      </w:pPr>
-      <w:r>
-        <w:rPr>
-          <w:rFonts w:ascii="宋体" w:eastAsia="宋体" w:hAnsi="宋体" w:cs="宋体" w:hint="eastAsia"/>
-          <w:color w:val="333333"/>
-          <w:sz w:val="28"/>
-          <w:szCs w:val="28"/>
-        </w:rPr>
-        <w:t>2、AUFS如何在图像层和容器之间共享文件的基本机制非常有效地使用了页面缓存</w:t>
-      </w:r>
-    </w:p>
-    <w:p>
-      <w:pPr>
-        <w:rPr>
-          <w:rFonts w:ascii="宋体" w:eastAsia="宋体" w:hAnsi="宋体" w:cs="宋体" w:hint="eastAsia"/>
+        <w:t>缺点：</w:t>
+      </w:r>
+    </w:p>
+    <w:p>
+      <w:pPr>
+        <w:rPr>
+          <w:rFonts w:ascii="宋体" w:eastAsia="宋体" w:hAnsi="宋体" w:cs="宋体"/>
+          <w:color w:val="333333"/>
+          <w:sz w:val="28"/>
+          <w:szCs w:val="28"/>
+        </w:rPr>
+      </w:pPr>
+      <w:r>
+        <w:rPr>
+          <w:rFonts w:ascii="宋体" w:eastAsia="宋体" w:hAnsi="宋体" w:cs="宋体" w:hint="eastAsia"/>
+          <w:color w:val="333333"/>
+          <w:sz w:val="28"/>
+          <w:szCs w:val="28"/>
+        </w:rPr>
+        <w:t>1、AUFS存储驱动程序可能会在容器写入时引入巨大的延迟。 这是因为容器第一次写入任何文件时，都需要找到该文件并将其复制到容器的顶层可写层中。 当这些文件存在于许多图像层下面并且文件本身很大时，这些等待时间会增加并且变得更加复杂。</w:t>
+      </w:r>
+    </w:p>
+    <w:p>
+      <w:pPr>
+        <w:rPr>
+          <w:rFonts w:ascii="宋体" w:eastAsia="宋体" w:hAnsi="宋体" w:cs="宋体"/>
+          <w:color w:val="333333"/>
+          <w:sz w:val="28"/>
+          <w:szCs w:val="28"/>
+        </w:rPr>
+      </w:pPr>
+    </w:p>
+    <w:p>
+      <w:pPr>
+        <w:rPr>
+          <w:rFonts w:ascii="宋体" w:eastAsia="宋体" w:hAnsi="宋体" w:cs="宋体"/>
+          <w:color w:val="333333"/>
+          <w:sz w:val="28"/>
+          <w:szCs w:val="28"/>
+        </w:rPr>
+      </w:pPr>
+      <w:r>
+        <w:rPr>
+          <w:rFonts w:ascii="宋体" w:eastAsia="宋体" w:hAnsi="宋体" w:cs="宋体" w:hint="eastAsia"/>
+          <w:color w:val="333333"/>
+          <w:sz w:val="28"/>
+          <w:szCs w:val="28"/>
+        </w:rPr>
+        <w:t>Docker有两种方法实现数据持久化，一种是volumn，一种是bind mount。在这两种方法中，docker推荐使用的是第一种。</w:t>
+      </w:r>
+    </w:p>
+    <w:p>
+      <w:pPr>
+        <w:rPr>
+          <w:rFonts w:ascii="宋体" w:eastAsia="宋体" w:hAnsi="宋体" w:cs="宋体"/>
+          <w:color w:val="333333"/>
+          <w:sz w:val="28"/>
+          <w:szCs w:val="28"/>
+        </w:rPr>
+      </w:pPr>
+    </w:p>
+    <w:p>
+      <w:pPr>
+        <w:rPr>
+          <w:rFonts w:ascii="宋体" w:eastAsia="宋体" w:hAnsi="宋体" w:cs="宋体"/>
+          <w:color w:val="333333"/>
+          <w:sz w:val="28"/>
+          <w:szCs w:val="28"/>
+        </w:rPr>
+      </w:pPr>
+    </w:p>
+    <w:p>
+      <w:pPr>
+        <w:rPr>
+          <w:rFonts w:ascii="宋体" w:eastAsia="宋体" w:hAnsi="宋体" w:cs="宋体"/>
+          <w:color w:val="333333"/>
+          <w:sz w:val="28"/>
+          <w:szCs w:val="28"/>
+        </w:rPr>
+      </w:pPr>
+    </w:p>
+    <w:p>
+      <w:pPr>
+        <w:rPr>
+          <w:rFonts w:ascii="宋体" w:eastAsia="宋体" w:hAnsi="宋体" w:cs="宋体"/>
+          <w:color w:val="333333"/>
+          <w:sz w:val="28"/>
+          <w:szCs w:val="28"/>
+        </w:rPr>
+      </w:pPr>
+    </w:p>
+    <w:p>
+      <w:pPr>
+        <w:rPr>
+          <w:rFonts w:ascii="宋体" w:eastAsia="宋体" w:hAnsi="宋体" w:cs="宋体"/>
           <w:b/>
           <w:color w:val="333333"/>
-          <w:sz w:val="28"/>
+          <w:sz w:val="44"/>
           <w:szCs w:val="28"/>
         </w:rPr>
       </w:pPr>
@@ -967,121 +1392,9 @@
           <w:rFonts w:ascii="宋体" w:eastAsia="宋体" w:hAnsi="宋体" w:cs="宋体" w:hint="eastAsia"/>
           <w:b/>
           <w:color w:val="333333"/>
-          <w:sz w:val="28"/>
-          <w:szCs w:val="28"/>
-        </w:rPr>
-        <w:t>缺点：</w:t>
-      </w:r>
-    </w:p>
-    <w:p>
-      <w:pPr>
-        <w:rPr>
-          <w:rFonts w:ascii="宋体" w:eastAsia="宋体" w:hAnsi="宋体" w:cs="宋体" w:hint="eastAsia"/>
-          <w:color w:val="333333"/>
-          <w:sz w:val="28"/>
-          <w:szCs w:val="28"/>
-        </w:rPr>
-      </w:pPr>
-      <w:r>
-        <w:rPr>
-          <w:rFonts w:ascii="宋体" w:eastAsia="宋体" w:hAnsi="宋体" w:cs="宋体" w:hint="eastAsia"/>
-          <w:color w:val="333333"/>
-          <w:sz w:val="28"/>
-          <w:szCs w:val="28"/>
-        </w:rPr>
-        <w:t>1、AUFS存储驱动程序可能会在容器写入时引入巨大的延迟。 这是因为容器第一次写入任何文件时，都需要找到该文件并将其复制到容器的顶层可写层中。 当这些文件存在于许多图像层下面并且文件本身很大时，这些等待时间会增加并且变得更加复杂。</w:t>
-      </w:r>
-    </w:p>
-    <w:p>
-      <w:pPr>
-        <w:rPr>
-          <w:rFonts w:ascii="宋体" w:eastAsia="宋体" w:hAnsi="宋体" w:cs="宋体" w:hint="eastAsia"/>
-          <w:color w:val="333333"/>
-          <w:sz w:val="28"/>
-          <w:szCs w:val="28"/>
-        </w:rPr>
-      </w:pPr>
-    </w:p>
-    <w:p>
-      <w:pPr>
-        <w:rPr>
-          <w:rFonts w:ascii="宋体" w:eastAsia="宋体" w:hAnsi="宋体" w:cs="宋体" w:hint="eastAsia"/>
-          <w:color w:val="333333"/>
-          <w:sz w:val="28"/>
-          <w:szCs w:val="28"/>
-        </w:rPr>
-      </w:pPr>
-      <w:r>
-        <w:rPr>
-          <w:rFonts w:ascii="宋体" w:eastAsia="宋体" w:hAnsi="宋体" w:cs="宋体" w:hint="eastAsia"/>
-          <w:color w:val="333333"/>
-          <w:sz w:val="28"/>
-          <w:szCs w:val="28"/>
-        </w:rPr>
-        <w:t>Docker有两种方法实现数据持久化，一种是volumn，一种是bind mount。在这两种方法中，docker推荐使用的是第一种。</w:t>
-      </w:r>
-    </w:p>
-    <w:p>
-      <w:pPr>
-        <w:rPr>
-          <w:rFonts w:ascii="宋体" w:eastAsia="宋体" w:hAnsi="宋体" w:cs="宋体" w:hint="eastAsia"/>
-          <w:color w:val="333333"/>
-          <w:sz w:val="28"/>
-          <w:szCs w:val="28"/>
-        </w:rPr>
-      </w:pPr>
-    </w:p>
-    <w:p>
-      <w:pPr>
-        <w:rPr>
-          <w:rFonts w:ascii="宋体" w:eastAsia="宋体" w:hAnsi="宋体" w:cs="宋体" w:hint="eastAsia"/>
-          <w:color w:val="333333"/>
-          <w:sz w:val="28"/>
-          <w:szCs w:val="28"/>
-        </w:rPr>
-      </w:pPr>
-    </w:p>
-    <w:p>
-      <w:pPr>
-        <w:rPr>
-          <w:rFonts w:ascii="宋体" w:eastAsia="宋体" w:hAnsi="宋体" w:cs="宋体" w:hint="eastAsia"/>
-          <w:color w:val="333333"/>
-          <w:sz w:val="28"/>
-          <w:szCs w:val="28"/>
-        </w:rPr>
-      </w:pPr>
-    </w:p>
-    <w:p>
-      <w:pPr>
-        <w:rPr>
-          <w:rFonts w:ascii="宋体" w:eastAsia="宋体" w:hAnsi="宋体" w:cs="宋体" w:hint="eastAsia"/>
-          <w:color w:val="333333"/>
-          <w:sz w:val="28"/>
-          <w:szCs w:val="28"/>
-        </w:rPr>
-      </w:pPr>
-      <w:bookmarkStart w:id="0" w:name="_GoBack"/>
-      <w:bookmarkEnd w:id="0"/>
-    </w:p>
-    <w:p>
-      <w:pPr>
-        <w:rPr>
-          <w:rFonts w:ascii="宋体" w:eastAsia="宋体" w:hAnsi="宋体" w:cs="宋体" w:hint="eastAsia"/>
-          <w:b/>
-          <w:color w:val="333333"/>
           <w:sz w:val="44"/>
           <w:szCs w:val="28"/>
         </w:rPr>
-      </w:pPr>
-      <w:r>
-        <w:rPr>
-          <w:rFonts w:ascii="宋体" w:eastAsia="宋体" w:hAnsi="宋体" w:cs="宋体" w:hint="eastAsia"/>
-          <w:b/>
-          <w:color w:val="333333"/>
-          <w:sz w:val="44"/>
-          <w:szCs w:val="28"/>
-        </w:rPr>
-        <w:lastRenderedPageBreak/>
         <w:t>简要描述Docker和虚拟机的对比</w:t>
       </w:r>
     </w:p>
@@ -1098,7 +1411,7 @@
     <w:p>
       <w:pPr>
         <w:rPr>
-          <w:rFonts w:ascii="宋体" w:eastAsia="宋体" w:hAnsi="宋体" w:cs="宋体" w:hint="eastAsia"/>
+          <w:rFonts w:ascii="宋体" w:eastAsia="宋体" w:hAnsi="宋体" w:cs="宋体"/>
           <w:color w:val="333333"/>
           <w:sz w:val="28"/>
           <w:szCs w:val="28"/>
@@ -1992,7 +2305,7 @@
   <a:extraClrSchemeLst/>
   <a:extLst>
     <a:ext uri="{05A4C25C-085E-4340-85A3-A5531E510DB2}">
-      <thm15:themeFamily xmlns:thm15="http://schemas.microsoft.com/office/thememl/2012/main" xmlns="" name="Office Theme" id="{62F939B6-93AF-4DB8-9C6B-D6C7DFDC589F}" vid="{4A3C46E8-61CC-4603-A589-7422A47A8E4A}"/>
+      <thm15:themeFamily xmlns="" xmlns:thm15="http://schemas.microsoft.com/office/thememl/2012/main" name="Office Theme" id="{62F939B6-93AF-4DB8-9C6B-D6C7DFDC589F}" vid="{4A3C46E8-61CC-4603-A589-7422A47A8E4A}"/>
     </a:ext>
   </a:extLst>
 </a:theme>

</xml_diff>